<commit_message>
Neuster Stand 14.02.2020 - 16:20 Uhr
</commit_message>
<xml_diff>
--- a/Datenmodell/Quellenübersicht Thesisarbeit.docx
+++ b/Datenmodell/Quellenübersicht Thesisarbeit.docx
@@ -7,6 +7,28 @@
         <w:rPr>
           <w:b/>
           <w:bCs/>
+          <w:color w:val="FF0000"/>
+          <w:sz w:val="24"/>
+          <w:szCs w:val="24"/>
+        </w:rPr>
+      </w:pPr>
+      <w:r>
+        <w:rPr>
+          <w:b/>
+          <w:bCs/>
+          <w:color w:val="FF0000"/>
+          <w:sz w:val="24"/>
+          <w:szCs w:val="24"/>
+        </w:rPr>
+        <w:t>Rot = eingebaut</w:t>
+      </w:r>
+    </w:p>
+    <w:p>
+      <w:pPr>
+        <w:rPr>
+          <w:b/>
+          <w:bCs/>
+          <w:color w:val="FF0000"/>
           <w:sz w:val="24"/>
           <w:szCs w:val="24"/>
           <w:u w:val="single"/>
@@ -16,6 +38,7 @@
         <w:rPr>
           <w:b/>
           <w:bCs/>
+          <w:color w:val="FF0000"/>
           <w:sz w:val="24"/>
           <w:szCs w:val="24"/>
           <w:u w:val="single"/>
@@ -33,27 +56,41 @@
         <w:rPr>
           <w:b/>
           <w:bCs/>
-        </w:rPr>
-      </w:pPr>
-      <w:r>
-        <w:rPr>
-          <w:b/>
-          <w:bCs/>
+          <w:color w:val="FF0000"/>
+        </w:rPr>
+      </w:pPr>
+      <w:r>
+        <w:rPr>
+          <w:b/>
+          <w:bCs/>
+          <w:color w:val="FF0000"/>
         </w:rPr>
         <w:t>Bundesministerium des Innern</w:t>
       </w:r>
     </w:p>
     <w:p>
+      <w:pPr>
+        <w:rPr>
+          <w:color w:val="FF0000"/>
+        </w:rPr>
+      </w:pPr>
       <w:hyperlink r:id="rId6" w:history="1">
         <w:r>
           <w:rPr>
             <w:rStyle w:val="Hyperlink"/>
+            <w:color w:val="FF0000"/>
           </w:rPr>
           <w:t>https://www.bmi.bund.de/DE/themen/it-und-digitalpolitik/it-des-bundes/it-konsolidierung/it-konsolidierung-node.html</w:t>
         </w:r>
       </w:hyperlink>
     </w:p>
-    <w:p/>
+    <w:p>
+      <w:pPr>
+        <w:rPr>
+          <w:color w:val="FF0000"/>
+        </w:rPr>
+      </w:pPr>
+    </w:p>
     <w:p>
       <w:pPr>
         <w:pStyle w:val="Listenabsatz"/>
@@ -64,28 +101,51 @@
         <w:rPr>
           <w:b/>
           <w:bCs/>
-        </w:rPr>
-      </w:pPr>
-      <w:r>
-        <w:rPr>
-          <w:b/>
-          <w:bCs/>
+          <w:color w:val="FF0000"/>
+        </w:rPr>
+      </w:pPr>
+      <w:r>
+        <w:rPr>
+          <w:b/>
+          <w:bCs/>
+          <w:color w:val="FF0000"/>
         </w:rPr>
         <w:t xml:space="preserve">Klein </w:t>
       </w:r>
     </w:p>
     <w:p>
-      <w:r>
+      <w:pPr>
+        <w:rPr>
+          <w:color w:val="FF0000"/>
+        </w:rPr>
+      </w:pPr>
+      <w:r>
+        <w:rPr>
+          <w:color w:val="FF0000"/>
+        </w:rPr>
         <w:t>(siehe Literaturverzeichnis)</w:t>
       </w:r>
     </w:p>
-    <w:p/>
-    <w:p/>
-    <w:p>
-      <w:pPr>
-        <w:rPr>
-          <w:b/>
-          <w:bCs/>
+    <w:p>
+      <w:pPr>
+        <w:rPr>
+          <w:color w:val="FF0000"/>
+        </w:rPr>
+      </w:pPr>
+    </w:p>
+    <w:p>
+      <w:pPr>
+        <w:rPr>
+          <w:color w:val="FF0000"/>
+        </w:rPr>
+      </w:pPr>
+    </w:p>
+    <w:p>
+      <w:pPr>
+        <w:rPr>
+          <w:b/>
+          <w:bCs/>
+          <w:color w:val="FF0000"/>
           <w:sz w:val="24"/>
           <w:szCs w:val="24"/>
           <w:u w:val="single"/>
@@ -95,6 +155,7 @@
         <w:rPr>
           <w:b/>
           <w:bCs/>
+          <w:color w:val="FF0000"/>
           <w:sz w:val="24"/>
           <w:szCs w:val="24"/>
           <w:u w:val="single"/>
@@ -112,39 +173,74 @@
         <w:rPr>
           <w:b/>
           <w:bCs/>
-        </w:rPr>
-      </w:pPr>
-      <w:proofErr w:type="spellStart"/>
-      <w:r>
-        <w:rPr>
-          <w:b/>
-          <w:bCs/>
+          <w:color w:val="FF0000"/>
+        </w:rPr>
+      </w:pPr>
+      <w:proofErr w:type="spellStart"/>
+      <w:r>
+        <w:rPr>
+          <w:b/>
+          <w:bCs/>
+          <w:color w:val="FF0000"/>
         </w:rPr>
         <w:t>Hanschke</w:t>
       </w:r>
       <w:proofErr w:type="spellEnd"/>
     </w:p>
     <w:p>
-      <w:r>
+      <w:pPr>
+        <w:rPr>
+          <w:color w:val="FF0000"/>
+        </w:rPr>
+      </w:pPr>
+      <w:r>
+        <w:rPr>
+          <w:color w:val="FF0000"/>
+        </w:rPr>
         <w:t xml:space="preserve">Inge </w:t>
       </w:r>
       <w:proofErr w:type="spellStart"/>
       <w:r>
+        <w:rPr>
+          <w:color w:val="FF0000"/>
+        </w:rPr>
         <w:t>Hanschke</w:t>
       </w:r>
       <w:proofErr w:type="spellEnd"/>
     </w:p>
     <w:p>
-      <w:r>
+      <w:pPr>
+        <w:rPr>
+          <w:color w:val="FF0000"/>
+        </w:rPr>
+      </w:pPr>
+      <w:r>
+        <w:rPr>
+          <w:color w:val="FF0000"/>
+        </w:rPr>
         <w:t>Strategisches Management der IT-Landschaft: Ein praktischer Leitfaden für das Enterprise Architecture Management</w:t>
       </w:r>
     </w:p>
     <w:p>
-      <w:r>
+      <w:pPr>
+        <w:rPr>
+          <w:color w:val="FF0000"/>
+        </w:rPr>
+      </w:pPr>
+      <w:r>
+        <w:rPr>
+          <w:color w:val="FF0000"/>
+        </w:rPr>
         <w:t>Carl Hanser Verlag München, 3. Auflage, 2013</w:t>
       </w:r>
     </w:p>
-    <w:p/>
+    <w:p>
+      <w:pPr>
+        <w:rPr>
+          <w:color w:val="FF0000"/>
+        </w:rPr>
+      </w:pPr>
+    </w:p>
     <w:p>
       <w:pPr>
         <w:pStyle w:val="Listenabsatz"/>
@@ -155,32 +251,54 @@
         <w:rPr>
           <w:b/>
           <w:bCs/>
-        </w:rPr>
-      </w:pPr>
-      <w:r>
-        <w:rPr>
-          <w:b/>
-          <w:bCs/>
+          <w:color w:val="FF0000"/>
+        </w:rPr>
+      </w:pPr>
+      <w:r>
+        <w:rPr>
+          <w:b/>
+          <w:bCs/>
+          <w:color w:val="FF0000"/>
         </w:rPr>
         <w:t>BITKOM</w:t>
       </w:r>
     </w:p>
     <w:p>
+      <w:pPr>
+        <w:rPr>
+          <w:color w:val="FF0000"/>
+        </w:rPr>
+      </w:pPr>
       <w:hyperlink r:id="rId7" w:history="1">
         <w:r>
           <w:rPr>
             <w:rStyle w:val="Hyperlink"/>
+            <w:color w:val="FF0000"/>
           </w:rPr>
           <w:t>https://www.bitkom.org/sites/default/files/file/import/EAM-Enterprise-Architecture-Management-BITKOM-Leitfaden.pdf</w:t>
         </w:r>
       </w:hyperlink>
     </w:p>
     <w:p>
-      <w:r>
+      <w:pPr>
+        <w:rPr>
+          <w:color w:val="FF0000"/>
+        </w:rPr>
+      </w:pPr>
+      <w:r>
+        <w:rPr>
+          <w:color w:val="FF0000"/>
+        </w:rPr>
         <w:t>Herausgeber: BITKOM (Bundesverband Informationswirtschaft, Telekommunikation und neue Medien e. V.), 2011, Berlin</w:t>
       </w:r>
     </w:p>
-    <w:p/>
+    <w:p>
+      <w:pPr>
+        <w:rPr>
+          <w:color w:val="FF0000"/>
+        </w:rPr>
+      </w:pPr>
+    </w:p>
     <w:p>
       <w:pPr>
         <w:pStyle w:val="Listenabsatz"/>
@@ -191,12 +309,14 @@
         <w:rPr>
           <w:b/>
           <w:bCs/>
-        </w:rPr>
-      </w:pPr>
-      <w:r>
-        <w:rPr>
-          <w:b/>
-          <w:bCs/>
+          <w:color w:val="FF0000"/>
+        </w:rPr>
+      </w:pPr>
+      <w:r>
+        <w:rPr>
+          <w:b/>
+          <w:bCs/>
+          <w:color w:val="FF0000"/>
         </w:rPr>
         <w:t>Grafik (Abbildung 1)</w:t>
       </w:r>
@@ -205,12 +325,14 @@
       <w:pPr>
         <w:rPr>
           <w:rStyle w:val="Hyperlink"/>
+          <w:color w:val="FF0000"/>
         </w:rPr>
       </w:pPr>
       <w:hyperlink r:id="rId8" w:history="1">
         <w:r>
           <w:rPr>
             <w:rStyle w:val="Hyperlink"/>
+            <w:color w:val="FF0000"/>
           </w:rPr>
           <w:t>https://www.business-it.link/unternehmen/vision-leitbild-strategie</w:t>
         </w:r>
@@ -220,6 +342,7 @@
       <w:pPr>
         <w:rPr>
           <w:rStyle w:val="Hyperlink"/>
+          <w:color w:val="FF0000"/>
         </w:rPr>
       </w:pPr>
     </w:p>
@@ -233,12 +356,14 @@
         <w:rPr>
           <w:b/>
           <w:bCs/>
-        </w:rPr>
-      </w:pPr>
-      <w:r>
-        <w:rPr>
-          <w:b/>
-          <w:bCs/>
+          <w:color w:val="FF0000"/>
+        </w:rPr>
+      </w:pPr>
+      <w:r>
+        <w:rPr>
+          <w:b/>
+          <w:bCs/>
+          <w:color w:val="FF0000"/>
         </w:rPr>
         <w:t>Hunger</w:t>
       </w:r>
@@ -248,8 +373,14 @@
         <w:pStyle w:val="Listenabsatz"/>
         <w:spacing w:line="360" w:lineRule="auto"/>
         <w:ind w:left="0"/>
-      </w:pPr>
-      <w:r>
+        <w:rPr>
+          <w:color w:val="FF0000"/>
+        </w:rPr>
+      </w:pPr>
+      <w:r>
+        <w:rPr>
+          <w:color w:val="FF0000"/>
+        </w:rPr>
         <w:t>Michael Hunger</w:t>
       </w:r>
     </w:p>
@@ -258,16 +389,28 @@
         <w:pStyle w:val="Listenabsatz"/>
         <w:spacing w:line="360" w:lineRule="auto"/>
         <w:ind w:left="0"/>
-      </w:pPr>
-      <w:r>
+        <w:rPr>
+          <w:color w:val="FF0000"/>
+        </w:rPr>
+      </w:pPr>
+      <w:r>
+        <w:rPr>
+          <w:color w:val="FF0000"/>
+        </w:rPr>
         <w:t xml:space="preserve">Neo4j 2.0: Eine </w:t>
       </w:r>
       <w:proofErr w:type="spellStart"/>
       <w:r>
+        <w:rPr>
+          <w:color w:val="FF0000"/>
+        </w:rPr>
         <w:t>Graphdatenbank</w:t>
       </w:r>
       <w:proofErr w:type="spellEnd"/>
       <w:r>
+        <w:rPr>
+          <w:color w:val="FF0000"/>
+        </w:rPr>
         <w:t xml:space="preserve"> für alle</w:t>
       </w:r>
     </w:p>
@@ -276,8 +419,14 @@
         <w:pStyle w:val="Listenabsatz"/>
         <w:spacing w:line="360" w:lineRule="auto"/>
         <w:ind w:left="0"/>
-      </w:pPr>
-      <w:r>
+        <w:rPr>
+          <w:color w:val="FF0000"/>
+        </w:rPr>
+      </w:pPr>
+      <w:r>
+        <w:rPr>
+          <w:color w:val="FF0000"/>
+        </w:rPr>
         <w:t>entwickler-press, 2014, Paderborn</w:t>
       </w:r>
     </w:p>
@@ -286,6 +435,9 @@
         <w:pStyle w:val="Listenabsatz"/>
         <w:spacing w:line="360" w:lineRule="auto"/>
         <w:ind w:left="0"/>
+        <w:rPr>
+          <w:color w:val="FF0000"/>
+        </w:rPr>
       </w:pPr>
     </w:p>
     <w:p>
@@ -298,13 +450,15 @@
         <w:rPr>
           <w:b/>
           <w:bCs/>
-        </w:rPr>
-      </w:pPr>
-      <w:proofErr w:type="spellStart"/>
-      <w:r>
-        <w:rPr>
-          <w:b/>
-          <w:bCs/>
+          <w:color w:val="FF0000"/>
+        </w:rPr>
+      </w:pPr>
+      <w:proofErr w:type="spellStart"/>
+      <w:r>
+        <w:rPr>
+          <w:b/>
+          <w:bCs/>
+          <w:color w:val="FF0000"/>
         </w:rPr>
         <w:t>Trelle</w:t>
       </w:r>
@@ -313,29 +467,54 @@
     <w:p>
       <w:pPr>
         <w:pStyle w:val="Listenabsatz"/>
+        <w:rPr>
+          <w:color w:val="FF0000"/>
+        </w:rPr>
       </w:pPr>
       <w:hyperlink r:id="rId9" w:history="1">
         <w:r>
           <w:rPr>
             <w:rStyle w:val="Hyperlink"/>
+            <w:color w:val="FF0000"/>
           </w:rPr>
           <w:t>https://blog.codecentric.de/2017/06/graphen-visualisierung-mit-neo4j/</w:t>
         </w:r>
       </w:hyperlink>
       <w:r>
+        <w:rPr>
+          <w:color w:val="FF0000"/>
+        </w:rPr>
         <w:t xml:space="preserve">, Tobias </w:t>
       </w:r>
       <w:proofErr w:type="spellStart"/>
       <w:r>
+        <w:rPr>
+          <w:color w:val="FF0000"/>
+        </w:rPr>
         <w:t>Trelle</w:t>
       </w:r>
       <w:proofErr w:type="spellEnd"/>
       <w:r>
+        <w:rPr>
+          <w:color w:val="FF0000"/>
+        </w:rPr>
         <w:t>, 2017</w:t>
       </w:r>
     </w:p>
-    <w:p/>
-    <w:p/>
+    <w:p>
+      <w:pPr>
+        <w:rPr>
+          <w:color w:val="FF0000"/>
+        </w:rPr>
+      </w:pPr>
+    </w:p>
+    <w:p>
+      <w:pPr>
+        <w:rPr>
+          <w:color w:val="FF0000"/>
+        </w:rPr>
+      </w:pPr>
+    </w:p>
     <w:p>
       <w:pPr>
         <w:pStyle w:val="Listenabsatz"/>
@@ -346,28 +525,51 @@
         <w:rPr>
           <w:b/>
           <w:bCs/>
-        </w:rPr>
-      </w:pPr>
-      <w:r>
-        <w:rPr>
-          <w:b/>
-          <w:bCs/>
-        </w:rPr>
-        <w:lastRenderedPageBreak/>
+          <w:color w:val="FF0000"/>
+        </w:rPr>
+      </w:pPr>
+      <w:r>
+        <w:rPr>
+          <w:b/>
+          <w:bCs/>
+          <w:color w:val="FF0000"/>
+        </w:rPr>
         <w:t>Maier / Kaufmann</w:t>
       </w:r>
     </w:p>
     <w:p>
-      <w:r>
+      <w:pPr>
+        <w:rPr>
+          <w:color w:val="FF0000"/>
+        </w:rPr>
+      </w:pPr>
+      <w:r>
+        <w:rPr>
+          <w:color w:val="FF0000"/>
+        </w:rPr>
         <w:t>NoSQL-Datenbanken</w:t>
       </w:r>
     </w:p>
     <w:p>
-      <w:r>
+      <w:pPr>
+        <w:rPr>
+          <w:color w:val="FF0000"/>
+        </w:rPr>
+      </w:pPr>
+      <w:r>
+        <w:rPr>
+          <w:color w:val="FF0000"/>
+        </w:rPr>
         <w:t>Andreas Maier, Michael Kaufmann, 2016, Springer Vieweg, 8. Auflage</w:t>
       </w:r>
     </w:p>
-    <w:p/>
+    <w:p>
+      <w:pPr>
+        <w:rPr>
+          <w:color w:val="FF0000"/>
+        </w:rPr>
+      </w:pPr>
+    </w:p>
     <w:p>
       <w:pPr>
         <w:pStyle w:val="Listenabsatz"/>
@@ -378,37 +580,67 @@
         <w:rPr>
           <w:b/>
           <w:bCs/>
-        </w:rPr>
-      </w:pPr>
-      <w:proofErr w:type="spellStart"/>
-      <w:r>
-        <w:rPr>
-          <w:b/>
-          <w:bCs/>
+          <w:color w:val="FF0000"/>
+        </w:rPr>
+      </w:pPr>
+      <w:proofErr w:type="spellStart"/>
+      <w:r>
+        <w:rPr>
+          <w:b/>
+          <w:bCs/>
+          <w:color w:val="FF0000"/>
         </w:rPr>
         <w:t>Matzer</w:t>
       </w:r>
       <w:proofErr w:type="spellEnd"/>
     </w:p>
     <w:p>
-      <w:r>
+      <w:pPr>
+        <w:rPr>
+          <w:color w:val="FF0000"/>
+        </w:rPr>
+      </w:pPr>
+      <w:r>
+        <w:rPr>
+          <w:color w:val="FF0000"/>
+        </w:rPr>
         <w:t>Big Data Insider, Graph-Datenbanken</w:t>
       </w:r>
     </w:p>
     <w:p>
-      <w:r>
+      <w:pPr>
+        <w:rPr>
+          <w:color w:val="FF0000"/>
+        </w:rPr>
+      </w:pPr>
+      <w:r>
+        <w:rPr>
+          <w:color w:val="FF0000"/>
+        </w:rPr>
         <w:t xml:space="preserve">Michael </w:t>
       </w:r>
       <w:proofErr w:type="spellStart"/>
       <w:r>
+        <w:rPr>
+          <w:color w:val="FF0000"/>
+        </w:rPr>
         <w:t>Matzer</w:t>
       </w:r>
       <w:proofErr w:type="spellEnd"/>
       <w:r>
+        <w:rPr>
+          <w:color w:val="FF0000"/>
+        </w:rPr>
         <w:t>, 2019</w:t>
       </w:r>
     </w:p>
-    <w:p/>
+    <w:p>
+      <w:pPr>
+        <w:rPr>
+          <w:color w:val="FF0000"/>
+        </w:rPr>
+      </w:pPr>
+    </w:p>
     <w:p>
       <w:pPr>
         <w:pStyle w:val="Listenabsatz"/>
@@ -419,12 +651,14 @@
         <w:rPr>
           <w:b/>
           <w:bCs/>
-        </w:rPr>
-      </w:pPr>
-      <w:r>
-        <w:rPr>
-          <w:b/>
-          <w:bCs/>
+          <w:color w:val="FF0000"/>
+        </w:rPr>
+      </w:pPr>
+      <w:r>
+        <w:rPr>
+          <w:b/>
+          <w:bCs/>
+          <w:color w:val="FF0000"/>
         </w:rPr>
         <w:t>Luber</w:t>
       </w:r>
@@ -433,12 +667,14 @@
       <w:pPr>
         <w:rPr>
           <w:rStyle w:val="Hyperlink"/>
+          <w:color w:val="FF0000"/>
         </w:rPr>
       </w:pPr>
       <w:hyperlink r:id="rId10" w:history="1">
         <w:r>
           <w:rPr>
             <w:rStyle w:val="Hyperlink"/>
+            <w:color w:val="FF0000"/>
           </w:rPr>
           <w:t>https://www.bigdata-insider.de/was-ist-nosql-a-615718/</w:t>
         </w:r>
@@ -448,14 +684,14 @@
       <w:pPr>
         <w:rPr>
           <w:rStyle w:val="Hyperlink"/>
-          <w:color w:val="auto"/>
+          <w:color w:val="FF0000"/>
           <w:u w:val="none"/>
         </w:rPr>
       </w:pPr>
       <w:r>
         <w:rPr>
           <w:rStyle w:val="Hyperlink"/>
-          <w:color w:val="auto"/>
+          <w:color w:val="FF0000"/>
           <w:u w:val="none"/>
         </w:rPr>
         <w:t xml:space="preserve">Stefan Luber / Nico </w:t>
@@ -464,7 +700,7 @@
       <w:r>
         <w:rPr>
           <w:rStyle w:val="Hyperlink"/>
-          <w:color w:val="auto"/>
+          <w:color w:val="FF0000"/>
           <w:u w:val="none"/>
         </w:rPr>
         <w:t>Litzel</w:t>
@@ -473,13 +709,19 @@
       <w:r>
         <w:rPr>
           <w:rStyle w:val="Hyperlink"/>
-          <w:color w:val="auto"/>
+          <w:color w:val="FF0000"/>
           <w:u w:val="none"/>
         </w:rPr>
         <w:t>, 2017.</w:t>
       </w:r>
     </w:p>
-    <w:p/>
+    <w:p>
+      <w:pPr>
+        <w:rPr>
+          <w:color w:val="FF0000"/>
+        </w:rPr>
+      </w:pPr>
+    </w:p>
     <w:p>
       <w:pPr>
         <w:pStyle w:val="Listenabsatz"/>
@@ -490,12 +732,14 @@
         <w:rPr>
           <w:b/>
           <w:bCs/>
-        </w:rPr>
-      </w:pPr>
-      <w:r>
-        <w:rPr>
-          <w:b/>
-          <w:bCs/>
+          <w:color w:val="FF0000"/>
+        </w:rPr>
+      </w:pPr>
+      <w:r>
+        <w:rPr>
+          <w:b/>
+          <w:bCs/>
+          <w:color w:val="FF0000"/>
         </w:rPr>
         <w:t>(</w:t>
       </w:r>
@@ -503,6 +747,7 @@
         <w:rPr>
           <w:b/>
           <w:bCs/>
+          <w:color w:val="FF0000"/>
         </w:rPr>
         <w:t xml:space="preserve">9. </w:t>
       </w:r>
@@ -510,44 +755,75 @@
         <w:rPr>
           <w:b/>
           <w:bCs/>
+          <w:color w:val="FF0000"/>
         </w:rPr>
         <w:t xml:space="preserve"> Webseite</w:t>
       </w:r>
     </w:p>
     <w:p>
+      <w:pPr>
+        <w:rPr>
+          <w:color w:val="FF0000"/>
+        </w:rPr>
+      </w:pPr>
       <w:hyperlink r:id="rId11" w:history="1">
         <w:r>
           <w:rPr>
             <w:rStyle w:val="Hyperlink"/>
+            <w:color w:val="FF0000"/>
           </w:rPr>
           <w:t>https://www.bigdata-insider.de/was-ist-nosql-a-615718/</w:t>
         </w:r>
       </w:hyperlink>
     </w:p>
     <w:p>
-      <w:r>
+      <w:pPr>
+        <w:rPr>
+          <w:color w:val="FF0000"/>
+        </w:rPr>
+      </w:pPr>
+      <w:r>
+        <w:rPr>
+          <w:color w:val="FF0000"/>
+        </w:rPr>
         <w:t xml:space="preserve">Stefan </w:t>
       </w:r>
       <w:r>
         <w:rPr>
           <w:b/>
           <w:bCs/>
+          <w:color w:val="FF0000"/>
         </w:rPr>
         <w:t>Luber</w:t>
       </w:r>
       <w:r>
+        <w:rPr>
+          <w:color w:val="FF0000"/>
+        </w:rPr>
         <w:t xml:space="preserve"> / Nico </w:t>
       </w:r>
       <w:proofErr w:type="spellStart"/>
       <w:r>
+        <w:rPr>
+          <w:color w:val="FF0000"/>
+        </w:rPr>
         <w:t>Litzel</w:t>
       </w:r>
       <w:proofErr w:type="spellEnd"/>
       <w:r>
+        <w:rPr>
+          <w:color w:val="FF0000"/>
+        </w:rPr>
         <w:t>, 2017</w:t>
       </w:r>
     </w:p>
-    <w:p/>
+    <w:p>
+      <w:pPr>
+        <w:rPr>
+          <w:color w:val="FF0000"/>
+        </w:rPr>
+      </w:pPr>
+    </w:p>
     <w:p>
       <w:pPr>
         <w:pStyle w:val="Listenabsatz"/>
@@ -558,96 +834,176 @@
         <w:rPr>
           <w:b/>
           <w:bCs/>
-        </w:rPr>
-      </w:pPr>
-      <w:r>
-        <w:rPr>
-          <w:b/>
-          <w:bCs/>
+          <w:color w:val="FF0000"/>
+        </w:rPr>
+      </w:pPr>
+      <w:r>
+        <w:rPr>
+          <w:b/>
+          <w:bCs/>
+          <w:color w:val="FF0000"/>
         </w:rPr>
         <w:t>Murray</w:t>
       </w:r>
     </w:p>
     <w:p>
-      <w:r>
+      <w:pPr>
+        <w:rPr>
+          <w:color w:val="FF0000"/>
+        </w:rPr>
+      </w:pPr>
+      <w:r>
+        <w:rPr>
+          <w:color w:val="FF0000"/>
+        </w:rPr>
         <w:t>Scott Murray</w:t>
       </w:r>
     </w:p>
     <w:p>
-      <w:r>
+      <w:pPr>
+        <w:rPr>
+          <w:color w:val="FF0000"/>
+        </w:rPr>
+      </w:pPr>
+      <w:r>
+        <w:rPr>
+          <w:color w:val="FF0000"/>
+        </w:rPr>
         <w:t xml:space="preserve">Interactive Data </w:t>
       </w:r>
       <w:proofErr w:type="spellStart"/>
       <w:r>
+        <w:rPr>
+          <w:color w:val="FF0000"/>
+        </w:rPr>
         <w:t>Visualization</w:t>
       </w:r>
       <w:proofErr w:type="spellEnd"/>
       <w:r>
+        <w:rPr>
+          <w:color w:val="FF0000"/>
+        </w:rPr>
         <w:t xml:space="preserve"> </w:t>
       </w:r>
       <w:proofErr w:type="spellStart"/>
       <w:r>
+        <w:rPr>
+          <w:color w:val="FF0000"/>
+        </w:rPr>
         <w:t>for</w:t>
       </w:r>
       <w:proofErr w:type="spellEnd"/>
       <w:r>
+        <w:rPr>
+          <w:color w:val="FF0000"/>
+        </w:rPr>
         <w:t xml:space="preserve"> </w:t>
       </w:r>
       <w:proofErr w:type="spellStart"/>
       <w:r>
+        <w:rPr>
+          <w:color w:val="FF0000"/>
+        </w:rPr>
         <w:t>the</w:t>
       </w:r>
       <w:proofErr w:type="spellEnd"/>
       <w:r>
+        <w:rPr>
+          <w:color w:val="FF0000"/>
+        </w:rPr>
         <w:t xml:space="preserve"> Web: An </w:t>
       </w:r>
       <w:proofErr w:type="spellStart"/>
       <w:r>
+        <w:rPr>
+          <w:color w:val="FF0000"/>
+        </w:rPr>
         <w:t>introduction</w:t>
       </w:r>
       <w:proofErr w:type="spellEnd"/>
       <w:r>
+        <w:rPr>
+          <w:color w:val="FF0000"/>
+        </w:rPr>
         <w:t xml:space="preserve"> </w:t>
       </w:r>
       <w:proofErr w:type="spellStart"/>
       <w:r>
+        <w:rPr>
+          <w:color w:val="FF0000"/>
+        </w:rPr>
         <w:t>to</w:t>
       </w:r>
       <w:proofErr w:type="spellEnd"/>
       <w:r>
+        <w:rPr>
+          <w:color w:val="FF0000"/>
+        </w:rPr>
         <w:t xml:space="preserve"> </w:t>
       </w:r>
       <w:proofErr w:type="spellStart"/>
       <w:r>
+        <w:rPr>
+          <w:color w:val="FF0000"/>
+        </w:rPr>
         <w:t>designing</w:t>
       </w:r>
       <w:proofErr w:type="spellEnd"/>
       <w:r>
+        <w:rPr>
+          <w:color w:val="FF0000"/>
+        </w:rPr>
         <w:t xml:space="preserve"> </w:t>
       </w:r>
       <w:proofErr w:type="spellStart"/>
       <w:r>
+        <w:rPr>
+          <w:color w:val="FF0000"/>
+        </w:rPr>
         <w:t>with</w:t>
       </w:r>
       <w:proofErr w:type="spellEnd"/>
       <w:r>
+        <w:rPr>
+          <w:color w:val="FF0000"/>
+        </w:rPr>
         <w:t xml:space="preserve"> D3</w:t>
       </w:r>
     </w:p>
     <w:p>
-      <w:r>
+      <w:pPr>
+        <w:rPr>
+          <w:color w:val="FF0000"/>
+        </w:rPr>
+      </w:pPr>
+      <w:r>
+        <w:rPr>
+          <w:color w:val="FF0000"/>
+        </w:rPr>
         <w:t xml:space="preserve">O´Reilly, 2. Auflage, 2017, United States </w:t>
       </w:r>
       <w:proofErr w:type="spellStart"/>
       <w:r>
+        <w:rPr>
+          <w:color w:val="FF0000"/>
+        </w:rPr>
         <w:t>of</w:t>
       </w:r>
       <w:proofErr w:type="spellEnd"/>
       <w:r>
+        <w:rPr>
+          <w:color w:val="FF0000"/>
+        </w:rPr>
         <w:t xml:space="preserve"> Amerika</w:t>
       </w:r>
     </w:p>
-    <w:p/>
+    <w:p>
+      <w:pPr>
+        <w:rPr>
+          <w:color w:val="FF0000"/>
+        </w:rPr>
+      </w:pPr>
+    </w:p>
     <w:p>
       <w:pPr>
         <w:pStyle w:val="Listenabsatz"/>
@@ -658,12 +1014,14 @@
         <w:rPr>
           <w:b/>
           <w:bCs/>
-        </w:rPr>
-      </w:pPr>
-      <w:r>
-        <w:rPr>
-          <w:b/>
-          <w:bCs/>
+          <w:color w:val="FF0000"/>
+        </w:rPr>
+      </w:pPr>
+      <w:r>
+        <w:rPr>
+          <w:b/>
+          <w:bCs/>
+          <w:color w:val="FF0000"/>
         </w:rPr>
         <w:t>(</w:t>
       </w:r>
@@ -671,6 +1029,7 @@
         <w:rPr>
           <w:b/>
           <w:bCs/>
+          <w:color w:val="FF0000"/>
         </w:rPr>
         <w:t>1</w:t>
       </w:r>
@@ -678,6 +1037,7 @@
         <w:rPr>
           <w:b/>
           <w:bCs/>
+          <w:color w:val="FF0000"/>
         </w:rPr>
         <w:t>3</w:t>
       </w:r>
@@ -685,6 +1045,7 @@
         <w:rPr>
           <w:b/>
           <w:bCs/>
+          <w:color w:val="FF0000"/>
         </w:rPr>
         <w:t xml:space="preserve">. </w:t>
       </w:r>
@@ -692,6 +1053,7 @@
         <w:rPr>
           <w:b/>
           <w:bCs/>
+          <w:color w:val="FF0000"/>
         </w:rPr>
         <w:t xml:space="preserve">Wirtschaftslexikon </w:t>
       </w:r>
@@ -700,22 +1062,35 @@
         <w:rPr>
           <w:b/>
           <w:bCs/>
+          <w:color w:val="FF0000"/>
         </w:rPr>
         <w:t>Onpulson</w:t>
       </w:r>
       <w:proofErr w:type="spellEnd"/>
     </w:p>
     <w:p>
+      <w:pPr>
+        <w:rPr>
+          <w:color w:val="FF0000"/>
+        </w:rPr>
+      </w:pPr>
       <w:hyperlink r:id="rId12" w:history="1">
         <w:r>
           <w:rPr>
             <w:rStyle w:val="Hyperlink"/>
+            <w:color w:val="FF0000"/>
           </w:rPr>
           <w:t>https://www.onpulson.de/lexikon/benutzerfreundlichkeit/</w:t>
         </w:r>
       </w:hyperlink>
     </w:p>
-    <w:p/>
+    <w:p>
+      <w:pPr>
+        <w:rPr>
+          <w:color w:val="FF0000"/>
+        </w:rPr>
+      </w:pPr>
+    </w:p>
     <w:p>
       <w:pPr>
         <w:pStyle w:val="Listenabsatz"/>
@@ -726,40 +1101,44 @@
         <w:rPr>
           <w:b/>
           <w:bCs/>
-        </w:rPr>
-      </w:pPr>
-      <w:r>
-        <w:rPr>
-          <w:b/>
-          <w:bCs/>
+          <w:color w:val="FF0000"/>
+        </w:rPr>
+      </w:pPr>
+      <w:r>
+        <w:rPr>
+          <w:b/>
+          <w:bCs/>
+          <w:color w:val="FF0000"/>
         </w:rPr>
         <w:t>Grafik (Abbildung 2)</w:t>
       </w:r>
     </w:p>
     <w:p>
+      <w:pPr>
+        <w:rPr>
+          <w:color w:val="FF0000"/>
+        </w:rPr>
+      </w:pPr>
       <w:hyperlink r:id="rId13" w:history="1">
         <w:r>
           <w:rPr>
             <w:rStyle w:val="Hyperlink"/>
+            <w:color w:val="FF0000"/>
           </w:rPr>
-          <w:t>https://opensource.zalando.com/tec</w:t>
-        </w:r>
-        <w:r>
-          <w:rPr>
-            <w:rStyle w:val="Hyperlink"/>
-          </w:rPr>
-          <w:t>h</w:t>
-        </w:r>
-        <w:r>
-          <w:rPr>
-            <w:rStyle w:val="Hyperlink"/>
-          </w:rPr>
-          <w:t>-radar/</w:t>
+          <w:t>https://opensource.zalando.com/tech-radar/</w:t>
         </w:r>
       </w:hyperlink>
     </w:p>
     <w:p>
-      <w:r>
+      <w:pPr>
+        <w:rPr>
+          <w:color w:val="FF0000"/>
+        </w:rPr>
+      </w:pPr>
+      <w:r>
+        <w:rPr>
+          <w:color w:val="FF0000"/>
+        </w:rPr>
         <w:t>2019</w:t>
       </w:r>
     </w:p>
@@ -773,6 +1152,7 @@
         <w:rPr>
           <w:b/>
           <w:bCs/>
+          <w:color w:val="00B050"/>
           <w:sz w:val="24"/>
           <w:szCs w:val="24"/>
           <w:u w:val="single"/>
@@ -782,12 +1162,23 @@
         <w:rPr>
           <w:b/>
           <w:bCs/>
+          <w:color w:val="00B050"/>
           <w:sz w:val="24"/>
           <w:szCs w:val="24"/>
           <w:u w:val="single"/>
         </w:rPr>
-        <w:lastRenderedPageBreak/>
         <w:t>Kapitel 3</w:t>
+      </w:r>
+      <w:r>
+        <w:rPr>
+          <w:b/>
+          <w:bCs/>
+          <w:color w:val="00B050"/>
+          <w:sz w:val="24"/>
+          <w:szCs w:val="24"/>
+          <w:u w:val="single"/>
+        </w:rPr>
+        <w:t xml:space="preserve"> ab hier in Literaturverzeichnis einbauen!</w:t>
       </w:r>
     </w:p>
     <w:p>
@@ -855,31 +1246,64 @@
           <w:rPr>
             <w:rStyle w:val="Hyperlink"/>
           </w:rPr>
-          <w:t>https://www.saracus.com</w:t>
-        </w:r>
-        <w:r>
-          <w:rPr>
-            <w:rStyle w:val="Hyperlink"/>
-          </w:rPr>
-          <w:t>/</w:t>
-        </w:r>
-        <w:r>
-          <w:rPr>
-            <w:rStyle w:val="Hyperlink"/>
-          </w:rPr>
-          <w:t>blog/vergleich-graphdatenbank-neo4j-mit-relationalen-datenbanken/</w:t>
+          <w:t>https://www.saracus.com/blog/vergleich-graphdatenbank-neo4j-mit-relationalen-datenbanken/</w:t>
         </w:r>
       </w:hyperlink>
     </w:p>
     <w:p>
-      <w:r>
+      <w:pPr>
         <w:rPr>
           <w:rStyle w:val="Hyperlink"/>
           <w:color w:val="auto"/>
           <w:u w:val="none"/>
         </w:rPr>
+      </w:pPr>
+      <w:r>
+        <w:rPr>
+          <w:rStyle w:val="Hyperlink"/>
+          <w:color w:val="auto"/>
+          <w:u w:val="none"/>
+        </w:rPr>
         <w:t>2017</w:t>
       </w:r>
+    </w:p>
+    <w:p>
+      <w:pPr>
+        <w:rPr>
+          <w:color w:val="FF0000"/>
+        </w:rPr>
+      </w:pPr>
+      <w:r>
+        <w:rPr>
+          <w:rStyle w:val="Hyperlink"/>
+          <w:color w:val="FF0000"/>
+          <w:highlight w:val="lightGray"/>
+          <w:u w:val="none"/>
+        </w:rPr>
+        <w:t xml:space="preserve">Ggf. ersetzen durch </w:t>
+      </w:r>
+      <w:proofErr w:type="spellStart"/>
+      <w:r>
+        <w:rPr>
+          <w:rStyle w:val="Hyperlink"/>
+          <w:color w:val="FF0000"/>
+          <w:highlight w:val="lightGray"/>
+          <w:u w:val="none"/>
+        </w:rPr>
+        <w:t>Neo</w:t>
+      </w:r>
+      <w:proofErr w:type="spellEnd"/>
+      <w:r>
+        <w:rPr>
+          <w:rStyle w:val="Hyperlink"/>
+          <w:color w:val="FF0000"/>
+          <w:highlight w:val="lightGray"/>
+          <w:u w:val="none"/>
+        </w:rPr>
+        <w:t xml:space="preserve"> 2.0 S. 27?</w:t>
+      </w:r>
+      <w:bookmarkStart w:id="0" w:name="_GoBack"/>
+      <w:bookmarkEnd w:id="0"/>
     </w:p>
     <w:p/>
     <w:p>
@@ -1280,7 +1704,6 @@
           <w:bCs/>
           <w:highlight w:val="yellow"/>
         </w:rPr>
-        <w:lastRenderedPageBreak/>
         <w:t>Quelle aus Google Drive rausschreiben</w:t>
       </w:r>
     </w:p>
@@ -1490,8 +1913,6 @@
         </w:pBdr>
         <w:spacing w:line="360" w:lineRule="auto"/>
       </w:pPr>
-      <w:bookmarkStart w:id="0" w:name="_GoBack"/>
-      <w:bookmarkEnd w:id="0"/>
       <w:r>
         <w:tab/>
       </w:r>
@@ -3079,7 +3500,7 @@
 </file>
 
 <file path=customXml/itemProps1.xml><?xml version="1.0" encoding="utf-8"?>
-<ds:datastoreItem xmlns:ds="http://schemas.openxmlformats.org/officeDocument/2006/customXml" ds:itemID="{5675F139-C70F-4518-A0AE-D6089E4EE4A4}">
+<ds:datastoreItem xmlns:ds="http://schemas.openxmlformats.org/officeDocument/2006/customXml" ds:itemID="{0A42AB4E-3F75-4465-B442-6CC41A917EFC}">
   <ds:schemaRefs>
     <ds:schemaRef ds:uri="http://schemas.openxmlformats.org/officeDocument/2006/bibliography"/>
   </ds:schemaRefs>

</xml_diff>